<commit_message>
Testes Finais | Pronto para Entrega
</commit_message>
<xml_diff>
--- a/Relatório/RelatórioASI_8180175.docx
+++ b/Relatório/RelatórioASI_8180175.docx
@@ -59,26 +59,9 @@
       <w:pPr>
         <w:pStyle w:val="TtulodeCapa1"/>
       </w:pPr>
-      <w:sdt>
-        <w:sdtPr>
-          <w:id w:val="-30888360"/>
-          <w:placeholder>
-            <w:docPart w:val="30195A69D59D425BA7A1B5E5BDD48855"/>
-          </w:placeholder>
-          <w:temporary/>
-          <w:showingPlcHdr/>
-          <w15:appearance w15:val="hidden"/>
-        </w:sdtPr>
-        <w:sdtEndPr/>
-        <w:sdtContent>
-          <w:r>
-            <w:rPr>
-              <w:lang w:bidi="pt-PT"/>
-            </w:rPr>
-            <w:t>Estudante:</w:t>
-          </w:r>
-        </w:sdtContent>
-      </w:sdt>
+      <w:r>
+        <w:t>Trabalho realizado por:</w:t>
+      </w:r>
     </w:p>
     <w:p>
       <w:pPr>
@@ -167,6 +150,13 @@
     </w:p>
     <w:sdt>
       <w:sdtPr>
+        <w:rPr>
+          <w:rFonts w:asciiTheme="minorHAnsi" w:eastAsiaTheme="minorHAnsi" w:hAnsiTheme="minorHAnsi" w:cstheme="minorBidi"/>
+          <w:color w:val="808080" w:themeColor="background1" w:themeShade="80"/>
+          <w:sz w:val="26"/>
+          <w:szCs w:val="26"/>
+          <w:lang w:eastAsia="en-US"/>
+        </w:rPr>
         <w:id w:val="-2104015735"/>
         <w:docPartObj>
           <w:docPartGallery w:val="Table of Contents"/>
@@ -175,13 +165,8 @@
       </w:sdtPr>
       <w:sdtEndPr>
         <w:rPr>
-          <w:rFonts w:asciiTheme="minorHAnsi" w:eastAsiaTheme="minorHAnsi" w:hAnsiTheme="minorHAnsi" w:cstheme="minorBidi"/>
           <w:b/>
           <w:bCs/>
-          <w:color w:val="808080" w:themeColor="background1" w:themeShade="80"/>
-          <w:sz w:val="26"/>
-          <w:szCs w:val="26"/>
-          <w:lang w:eastAsia="en-US"/>
         </w:rPr>
       </w:sdtEndPr>
       <w:sdtContent>
@@ -217,7 +202,7 @@
           <w:r>
             <w:fldChar w:fldCharType="separate"/>
           </w:r>
-          <w:hyperlink w:anchor="_Toc61648816" w:history="1">
+          <w:hyperlink w:anchor="_Toc61776187" w:history="1">
             <w:r>
               <w:rPr>
                 <w:rStyle w:val="Hiperligao"/>
@@ -244,7 +229,7 @@
                 <w:noProof/>
                 <w:webHidden/>
               </w:rPr>
-              <w:instrText xml:space="preserve"> PAGEREF _Toc61648816 \h </w:instrText>
+              <w:instrText xml:space="preserve"> PAGEREF _Toc61776187 \h </w:instrText>
             </w:r>
             <w:r>
               <w:rPr>
@@ -290,7 +275,7 @@
               <w:lang w:eastAsia="pt-PT"/>
             </w:rPr>
           </w:pPr>
-          <w:hyperlink w:anchor="_Toc61648817" w:history="1">
+          <w:hyperlink w:anchor="_Toc61776188" w:history="1">
             <w:r>
               <w:rPr>
                 <w:rStyle w:val="Hiperligao"/>
@@ -317,7 +302,7 @@
                 <w:noProof/>
                 <w:webHidden/>
               </w:rPr>
-              <w:instrText xml:space="preserve"> PAGEREF _Toc61648817 \h </w:instrText>
+              <w:instrText xml:space="preserve"> PAGEREF _Toc61776188 \h </w:instrText>
             </w:r>
             <w:r>
               <w:rPr>
@@ -363,13 +348,13 @@
               <w:lang w:eastAsia="pt-PT"/>
             </w:rPr>
           </w:pPr>
-          <w:hyperlink w:anchor="_Toc61648818" w:history="1">
+          <w:hyperlink w:anchor="_Toc61776189" w:history="1">
             <w:r>
               <w:rPr>
                 <w:rStyle w:val="Hiperligao"/>
                 <w:noProof/>
               </w:rPr>
-              <w:t>Implementação e escolhas</w:t>
+              <w:t>Implementação e Escolhas</w:t>
             </w:r>
             <w:r>
               <w:rPr>
@@ -390,7 +375,299 @@
                 <w:noProof/>
                 <w:webHidden/>
               </w:rPr>
-              <w:instrText xml:space="preserve"> PAGEREF _Toc61648818 \h </w:instrText>
+              <w:instrText xml:space="preserve"> PAGEREF _Toc61776189 \h </w:instrText>
+            </w:r>
+            <w:r>
+              <w:rPr>
+                <w:noProof/>
+                <w:webHidden/>
+              </w:rPr>
+            </w:r>
+            <w:r>
+              <w:rPr>
+                <w:noProof/>
+                <w:webHidden/>
+              </w:rPr>
+              <w:fldChar w:fldCharType="separate"/>
+            </w:r>
+            <w:r>
+              <w:rPr>
+                <w:noProof/>
+                <w:webHidden/>
+              </w:rPr>
+              <w:t>5</w:t>
+            </w:r>
+            <w:r>
+              <w:rPr>
+                <w:noProof/>
+                <w:webHidden/>
+              </w:rPr>
+              <w:fldChar w:fldCharType="end"/>
+            </w:r>
+          </w:hyperlink>
+        </w:p>
+        <w:p>
+          <w:pPr>
+            <w:pStyle w:val="ndice2"/>
+            <w:tabs>
+              <w:tab w:val="right" w:leader="dot" w:pos="9060"/>
+            </w:tabs>
+            <w:rPr>
+              <w:rFonts w:eastAsiaTheme="minorEastAsia"/>
+              <w:noProof/>
+              <w:color w:val="auto"/>
+              <w:sz w:val="22"/>
+              <w:szCs w:val="22"/>
+              <w:lang w:eastAsia="pt-PT"/>
+            </w:rPr>
+          </w:pPr>
+          <w:hyperlink w:anchor="_Toc61776190" w:history="1">
+            <w:r>
+              <w:rPr>
+                <w:rStyle w:val="Hiperligao"/>
+                <w:noProof/>
+              </w:rPr>
+              <w:t>Módulos</w:t>
+            </w:r>
+            <w:r>
+              <w:rPr>
+                <w:noProof/>
+                <w:webHidden/>
+              </w:rPr>
+              <w:tab/>
+            </w:r>
+            <w:r>
+              <w:rPr>
+                <w:noProof/>
+                <w:webHidden/>
+              </w:rPr>
+              <w:fldChar w:fldCharType="begin"/>
+            </w:r>
+            <w:r>
+              <w:rPr>
+                <w:noProof/>
+                <w:webHidden/>
+              </w:rPr>
+              <w:instrText xml:space="preserve"> PAGEREF _Toc61776190 \h </w:instrText>
+            </w:r>
+            <w:r>
+              <w:rPr>
+                <w:noProof/>
+                <w:webHidden/>
+              </w:rPr>
+            </w:r>
+            <w:r>
+              <w:rPr>
+                <w:noProof/>
+                <w:webHidden/>
+              </w:rPr>
+              <w:fldChar w:fldCharType="separate"/>
+            </w:r>
+            <w:r>
+              <w:rPr>
+                <w:noProof/>
+                <w:webHidden/>
+              </w:rPr>
+              <w:t>5</w:t>
+            </w:r>
+            <w:r>
+              <w:rPr>
+                <w:noProof/>
+                <w:webHidden/>
+              </w:rPr>
+              <w:fldChar w:fldCharType="end"/>
+            </w:r>
+          </w:hyperlink>
+        </w:p>
+        <w:p>
+          <w:pPr>
+            <w:pStyle w:val="ndice2"/>
+            <w:tabs>
+              <w:tab w:val="right" w:leader="dot" w:pos="9060"/>
+            </w:tabs>
+            <w:rPr>
+              <w:rFonts w:eastAsiaTheme="minorEastAsia"/>
+              <w:noProof/>
+              <w:color w:val="auto"/>
+              <w:sz w:val="22"/>
+              <w:szCs w:val="22"/>
+              <w:lang w:eastAsia="pt-PT"/>
+            </w:rPr>
+          </w:pPr>
+          <w:hyperlink w:anchor="_Toc61776191" w:history="1">
+            <w:r>
+              <w:rPr>
+                <w:rStyle w:val="Hiperligao"/>
+                <w:noProof/>
+              </w:rPr>
+              <w:t>Funções</w:t>
+            </w:r>
+            <w:r>
+              <w:rPr>
+                <w:noProof/>
+                <w:webHidden/>
+              </w:rPr>
+              <w:tab/>
+            </w:r>
+            <w:r>
+              <w:rPr>
+                <w:noProof/>
+                <w:webHidden/>
+              </w:rPr>
+              <w:fldChar w:fldCharType="begin"/>
+            </w:r>
+            <w:r>
+              <w:rPr>
+                <w:noProof/>
+                <w:webHidden/>
+              </w:rPr>
+              <w:instrText xml:space="preserve"> PAGEREF _Toc61776191 \h </w:instrText>
+            </w:r>
+            <w:r>
+              <w:rPr>
+                <w:noProof/>
+                <w:webHidden/>
+              </w:rPr>
+            </w:r>
+            <w:r>
+              <w:rPr>
+                <w:noProof/>
+                <w:webHidden/>
+              </w:rPr>
+              <w:fldChar w:fldCharType="separate"/>
+            </w:r>
+            <w:r>
+              <w:rPr>
+                <w:noProof/>
+                <w:webHidden/>
+              </w:rPr>
+              <w:t>5</w:t>
+            </w:r>
+            <w:r>
+              <w:rPr>
+                <w:noProof/>
+                <w:webHidden/>
+              </w:rPr>
+              <w:fldChar w:fldCharType="end"/>
+            </w:r>
+          </w:hyperlink>
+        </w:p>
+        <w:p>
+          <w:pPr>
+            <w:pStyle w:val="ndice2"/>
+            <w:tabs>
+              <w:tab w:val="right" w:leader="dot" w:pos="9060"/>
+            </w:tabs>
+            <w:rPr>
+              <w:rFonts w:eastAsiaTheme="minorEastAsia"/>
+              <w:noProof/>
+              <w:color w:val="auto"/>
+              <w:sz w:val="22"/>
+              <w:szCs w:val="22"/>
+              <w:lang w:eastAsia="pt-PT"/>
+            </w:rPr>
+          </w:pPr>
+          <w:hyperlink w:anchor="_Toc61776192" w:history="1">
+            <w:r>
+              <w:rPr>
+                <w:rStyle w:val="Hiperligao"/>
+                <w:noProof/>
+              </w:rPr>
+              <w:t>TinyDB</w:t>
+            </w:r>
+            <w:r>
+              <w:rPr>
+                <w:noProof/>
+                <w:webHidden/>
+              </w:rPr>
+              <w:tab/>
+            </w:r>
+            <w:r>
+              <w:rPr>
+                <w:noProof/>
+                <w:webHidden/>
+              </w:rPr>
+              <w:fldChar w:fldCharType="begin"/>
+            </w:r>
+            <w:r>
+              <w:rPr>
+                <w:noProof/>
+                <w:webHidden/>
+              </w:rPr>
+              <w:instrText xml:space="preserve"> PAGEREF _Toc61776192 \h </w:instrText>
+            </w:r>
+            <w:r>
+              <w:rPr>
+                <w:noProof/>
+                <w:webHidden/>
+              </w:rPr>
+            </w:r>
+            <w:r>
+              <w:rPr>
+                <w:noProof/>
+                <w:webHidden/>
+              </w:rPr>
+              <w:fldChar w:fldCharType="separate"/>
+            </w:r>
+            <w:r>
+              <w:rPr>
+                <w:noProof/>
+                <w:webHidden/>
+              </w:rPr>
+              <w:t>5</w:t>
+            </w:r>
+            <w:r>
+              <w:rPr>
+                <w:noProof/>
+                <w:webHidden/>
+              </w:rPr>
+              <w:fldChar w:fldCharType="end"/>
+            </w:r>
+          </w:hyperlink>
+        </w:p>
+        <w:p>
+          <w:pPr>
+            <w:pStyle w:val="ndice2"/>
+            <w:tabs>
+              <w:tab w:val="right" w:leader="dot" w:pos="9060"/>
+            </w:tabs>
+            <w:rPr>
+              <w:rFonts w:eastAsiaTheme="minorEastAsia"/>
+              <w:noProof/>
+              <w:color w:val="auto"/>
+              <w:sz w:val="22"/>
+              <w:szCs w:val="22"/>
+              <w:lang w:eastAsia="pt-PT"/>
+            </w:rPr>
+          </w:pPr>
+          <w:hyperlink w:anchor="_Toc61776193" w:history="1">
+            <w:r>
+              <w:rPr>
+                <w:rStyle w:val="Hiperligao"/>
+                <w:noProof/>
+              </w:rPr>
+              <w:t>Kibana</w:t>
+            </w:r>
+            <w:r>
+              <w:rPr>
+                <w:noProof/>
+                <w:webHidden/>
+              </w:rPr>
+              <w:tab/>
+            </w:r>
+            <w:r>
+              <w:rPr>
+                <w:noProof/>
+                <w:webHidden/>
+              </w:rPr>
+              <w:fldChar w:fldCharType="begin"/>
+            </w:r>
+            <w:r>
+              <w:rPr>
+                <w:noProof/>
+                <w:webHidden/>
+              </w:rPr>
+              <w:instrText xml:space="preserve"> PAGEREF _Toc61776193 \h </w:instrText>
             </w:r>
             <w:r>
               <w:rPr>
@@ -436,7 +713,7 @@
               <w:lang w:eastAsia="pt-PT"/>
             </w:rPr>
           </w:pPr>
-          <w:hyperlink w:anchor="_Toc61648819" w:history="1">
+          <w:hyperlink w:anchor="_Toc61776194" w:history="1">
             <w:r>
               <w:rPr>
                 <w:rStyle w:val="Hiperligao"/>
@@ -463,7 +740,7 @@
                 <w:noProof/>
                 <w:webHidden/>
               </w:rPr>
-              <w:instrText xml:space="preserve"> PAGEREF _Toc61648819 \h </w:instrText>
+              <w:instrText xml:space="preserve"> PAGEREF _Toc61776194 \h </w:instrText>
             </w:r>
             <w:r>
               <w:rPr>
@@ -523,7 +800,7 @@
       <w:pPr>
         <w:pStyle w:val="Ttulo1"/>
       </w:pPr>
-      <w:bookmarkStart w:id="0" w:name="_Toc61648816"/>
+      <w:bookmarkStart w:id="0" w:name="_Toc61776187"/>
       <w:proofErr w:type="spellStart"/>
       <w:r>
         <w:lastRenderedPageBreak/>
@@ -534,16 +811,7 @@
     </w:p>
     <w:p>
       <w:r>
-        <w:t xml:space="preserve">O </w:t>
-      </w:r>
-      <w:r>
-        <w:t>trabalho prático consiste na implementação de um sistema de monitorização</w:t>
-      </w:r>
-      <w:r>
-        <w:t xml:space="preserve"> </w:t>
-      </w:r>
-      <w:r>
-        <w:t xml:space="preserve">utilizando a linguagem de programação </w:t>
+        <w:t xml:space="preserve">O trabalho prático consiste na implementação de um sistema de monitorização utilizando a linguagem de programação </w:t>
       </w:r>
       <w:proofErr w:type="spellStart"/>
       <w:r>
@@ -557,25 +825,7 @@
         <w:t>Administração de Sistemas Informáticos</w:t>
       </w:r>
       <w:r>
-        <w:t xml:space="preserve"> da Licenciatura de Engenharia Informática da Escola Superior de Tecnologia e Gestão. Assim sendo, este </w:t>
-      </w:r>
-      <w:r>
-        <w:t>é composto por um agente que executa localmente em cada máquina,</w:t>
-      </w:r>
-      <w:r>
-        <w:t xml:space="preserve"> </w:t>
-      </w:r>
-      <w:r>
-        <w:t>máquina virtual ou container, recolhendo informação do sistema em causa e enviando</w:t>
-      </w:r>
-      <w:r>
-        <w:t xml:space="preserve"> </w:t>
-      </w:r>
-      <w:r>
-        <w:t>os resultados da recolha da informação para um servidor central</w:t>
-      </w:r>
-      <w:r>
-        <w:t>.</w:t>
+        <w:t xml:space="preserve"> da Licenciatura de Engenharia Informática da Escola Superior de Tecnologia e Gestão. Assim sendo, este é composto por um agente que executa localmente em cada máquina, máquina virtual ou container, recolhendo informação do sistema em causa e enviando os resultados da recolha da informação para um servidor central.</w:t>
       </w:r>
     </w:p>
     <w:p>
@@ -599,8 +849,13 @@
     <w:p>
       <w:pPr>
         <w:pStyle w:val="Ttulo1"/>
-      </w:pPr>
-      <w:bookmarkStart w:id="1" w:name="_Toc61648817"/>
+        <w:rPr>
+          <w:rStyle w:val="nfase"/>
+          <w:iCs w:val="0"/>
+          <w:color w:val="808080" w:themeColor="background1" w:themeShade="80"/>
+        </w:rPr>
+      </w:pPr>
+      <w:bookmarkStart w:id="1" w:name="_Toc61776188"/>
       <w:r>
         <w:rPr>
           <w:rStyle w:val="nfase"/>
@@ -608,13 +863,364 @@
           <w:color w:val="808080" w:themeColor="background1" w:themeShade="80"/>
         </w:rPr>
         <w:lastRenderedPageBreak/>
-        <w:t>Funcionamento do trabalho</w:t>
+        <w:t>Funcionamento</w:t>
+      </w:r>
+      <w:r>
+        <w:rPr>
+          <w:rStyle w:val="nfase"/>
+          <w:iCs w:val="0"/>
+          <w:color w:val="808080" w:themeColor="background1" w:themeShade="80"/>
+        </w:rPr>
+        <w:t xml:space="preserve"> do trabalho</w:t>
       </w:r>
       <w:bookmarkEnd w:id="1"/>
     </w:p>
     <w:p>
-      <w:r>
-        <w:t>O cliente manda pedidos</w:t>
+      <w:pPr>
+        <w:pStyle w:val="Ttulo2"/>
+      </w:pPr>
+      <w:r>
+        <w:t>Servidor</w:t>
+      </w:r>
+    </w:p>
+    <w:p>
+      <w:r>
+        <w:t>O servidor, uma vez ligado, é responsável por esperar e responder a pedidos dos agentes.</w:t>
+      </w:r>
+    </w:p>
+    <w:p>
+      <w:r>
+        <w:t>O servidor é constituído por duas funções</w:t>
+      </w:r>
+      <w:r>
+        <w:t xml:space="preserve"> que comunicam com o agente</w:t>
+      </w:r>
+      <w:r>
+        <w:t>, “</w:t>
+      </w:r>
+      <w:proofErr w:type="spellStart"/>
+      <w:r>
+        <w:t>genKey</w:t>
+      </w:r>
+      <w:proofErr w:type="spellEnd"/>
+      <w:r>
+        <w:t>” e “</w:t>
+      </w:r>
+      <w:proofErr w:type="spellStart"/>
+      <w:r>
+        <w:t>setData</w:t>
+      </w:r>
+      <w:proofErr w:type="spellEnd"/>
+      <w:r>
+        <w:t>”.</w:t>
+      </w:r>
+      <w:r>
+        <w:t xml:space="preserve"> E outras duas para o tratamento e geração de gráficos no </w:t>
+      </w:r>
+      <w:proofErr w:type="spellStart"/>
+      <w:r>
+        <w:t>Kibana</w:t>
+      </w:r>
+      <w:proofErr w:type="spellEnd"/>
+      <w:r>
+        <w:t>, “</w:t>
+      </w:r>
+      <w:proofErr w:type="spellStart"/>
+      <w:r>
+        <w:t>treatData</w:t>
+      </w:r>
+      <w:proofErr w:type="spellEnd"/>
+      <w:r>
+        <w:t>” e “</w:t>
+      </w:r>
+      <w:proofErr w:type="spellStart"/>
+      <w:r>
+        <w:t>genKibana</w:t>
+      </w:r>
+      <w:proofErr w:type="spellEnd"/>
+      <w:r>
+        <w:t>”.</w:t>
+      </w:r>
+      <w:r>
+        <w:t xml:space="preserve"> </w:t>
+      </w:r>
+    </w:p>
+    <w:p>
+      <w:r>
+        <w:t>A primeira função é responsável por receber e tratar as informações da máquina do agente, sendo assim, guarda o endereço de IP e o sistema operativo recebidos do agente e procura na base de dados se já existe alguma máquina com esses elementos,</w:t>
+      </w:r>
+      <w:r>
+        <w:t xml:space="preserve"> </w:t>
+      </w:r>
+      <w:r>
+        <w:t xml:space="preserve">se já houver na base de dados uma </w:t>
+      </w:r>
+      <w:proofErr w:type="spellStart"/>
+      <w:r>
+        <w:t>key</w:t>
+      </w:r>
+      <w:proofErr w:type="spellEnd"/>
+      <w:r>
+        <w:t xml:space="preserve"> gerada para aquele conjunto de elementos o servidor apenas retorna a </w:t>
+      </w:r>
+      <w:proofErr w:type="spellStart"/>
+      <w:r>
+        <w:t>key</w:t>
+      </w:r>
+      <w:proofErr w:type="spellEnd"/>
+      <w:r>
+        <w:t xml:space="preserve"> como resposta</w:t>
+      </w:r>
+      <w:r>
+        <w:t>,</w:t>
+      </w:r>
+      <w:r>
+        <w:t xml:space="preserve"> se ainda não houver, o servidor trata de gerar uma </w:t>
+      </w:r>
+      <w:proofErr w:type="spellStart"/>
+      <w:r>
+        <w:t>key</w:t>
+      </w:r>
+      <w:proofErr w:type="spellEnd"/>
+      <w:r>
+        <w:t xml:space="preserve"> e faz o registo na base de dados dessa </w:t>
+      </w:r>
+      <w:proofErr w:type="spellStart"/>
+      <w:r>
+        <w:t>key</w:t>
+      </w:r>
+      <w:proofErr w:type="spellEnd"/>
+      <w:r>
+        <w:t xml:space="preserve"> juntamente com o IP e Sistema Operativo, posteriormente envia como resposta </w:t>
+      </w:r>
+      <w:r>
+        <w:t xml:space="preserve">a </w:t>
+      </w:r>
+      <w:proofErr w:type="spellStart"/>
+      <w:r>
+        <w:t>key</w:t>
+      </w:r>
+      <w:proofErr w:type="spellEnd"/>
+      <w:r>
+        <w:t xml:space="preserve"> ao agente.</w:t>
+      </w:r>
+    </w:p>
+    <w:p>
+      <w:r>
+        <w:t>A segunda função é responsável pelo tratamento das monitorizações do agente</w:t>
+      </w:r>
+      <w:r>
+        <w:t>, assim sendo recebe as monitorizações, verifica se já existem dados daquela máquina no servidor e se já houver acrescenta a informação, caso ainda não exista ele adiciona.</w:t>
+      </w:r>
+    </w:p>
+    <w:p>
+      <w:r>
+        <w:t xml:space="preserve">Relativamente </w:t>
+      </w:r>
+      <w:proofErr w:type="gramStart"/>
+      <w:r>
+        <w:t>ás</w:t>
+      </w:r>
+      <w:proofErr w:type="gramEnd"/>
+      <w:r>
+        <w:t xml:space="preserve"> funções para o </w:t>
+      </w:r>
+      <w:proofErr w:type="spellStart"/>
+      <w:r>
+        <w:t>kibana</w:t>
+      </w:r>
+      <w:proofErr w:type="spellEnd"/>
+      <w:r>
+        <w:t>, a “</w:t>
+      </w:r>
+      <w:proofErr w:type="spellStart"/>
+      <w:r>
+        <w:t>genKibana</w:t>
+      </w:r>
+      <w:proofErr w:type="spellEnd"/>
+      <w:r>
+        <w:t xml:space="preserve">” é utilizada apenas uma vez para cria um </w:t>
+      </w:r>
+      <w:proofErr w:type="spellStart"/>
+      <w:r>
+        <w:t>index</w:t>
+      </w:r>
+      <w:proofErr w:type="spellEnd"/>
+      <w:r>
+        <w:t xml:space="preserve"> para o </w:t>
+      </w:r>
+      <w:proofErr w:type="spellStart"/>
+      <w:r>
+        <w:t>kibana</w:t>
+      </w:r>
+      <w:proofErr w:type="spellEnd"/>
+      <w:r>
+        <w:t xml:space="preserve"> e a “</w:t>
+      </w:r>
+      <w:proofErr w:type="spellStart"/>
+      <w:r>
+        <w:t>treatData</w:t>
+      </w:r>
+      <w:proofErr w:type="spellEnd"/>
+      <w:r>
+        <w:t xml:space="preserve">” é utilizada sempre que o servidor recebe dados para que estes sejam mandados para o </w:t>
+      </w:r>
+      <w:proofErr w:type="spellStart"/>
+      <w:r>
+        <w:t>kibana</w:t>
+      </w:r>
+      <w:proofErr w:type="spellEnd"/>
+      <w:r>
+        <w:t>.</w:t>
+      </w:r>
+    </w:p>
+    <w:p>
+      <w:pPr>
+        <w:pStyle w:val="Ttulo2"/>
+      </w:pPr>
+      <w:r>
+        <w:t>Agente</w:t>
+      </w:r>
+    </w:p>
+    <w:p>
+      <w:r>
+        <w:t>O cliente, uma vez ligado, manda pedidos e entre em ciclo para que de 5 em 5 minutos manda novamente mais pedidos.</w:t>
+      </w:r>
+    </w:p>
+    <w:p>
+      <w:r>
+        <w:t>Este é caracterizado por duas funções “</w:t>
+      </w:r>
+      <w:proofErr w:type="spellStart"/>
+      <w:r>
+        <w:t>askKey</w:t>
+      </w:r>
+      <w:proofErr w:type="spellEnd"/>
+      <w:r>
+        <w:t>” e “</w:t>
+      </w:r>
+      <w:proofErr w:type="spellStart"/>
+      <w:r>
+        <w:t>sendData</w:t>
+      </w:r>
+      <w:proofErr w:type="spellEnd"/>
+      <w:r>
+        <w:t>”.</w:t>
+      </w:r>
+    </w:p>
+    <w:p>
+      <w:r>
+        <w:t xml:space="preserve">A primeira função responsável por enviar um pedido ao servidor para que este o registe na base de dados e lhe retorne uma </w:t>
+      </w:r>
+      <w:proofErr w:type="spellStart"/>
+      <w:r>
+        <w:t>key</w:t>
+      </w:r>
+      <w:proofErr w:type="spellEnd"/>
+      <w:r>
+        <w:t xml:space="preserve"> que ele guarda.</w:t>
+      </w:r>
+    </w:p>
+    <w:p>
+      <w:r>
+        <w:t>A segunda função é responsável por recolher os dados usando para isso funções que recolhem os dados da máquina e que estão presentes nos módulos.</w:t>
+      </w:r>
+    </w:p>
+    <w:p>
+      <w:pPr>
+        <w:pStyle w:val="Ttulo2"/>
+      </w:pPr>
+      <w:proofErr w:type="spellStart"/>
+      <w:r>
+        <w:t>Kibana</w:t>
+      </w:r>
+      <w:proofErr w:type="spellEnd"/>
+    </w:p>
+    <w:p>
+      <w:r>
+        <w:t xml:space="preserve">O </w:t>
+      </w:r>
+      <w:proofErr w:type="spellStart"/>
+      <w:r>
+        <w:t>Kibana</w:t>
+      </w:r>
+      <w:proofErr w:type="spellEnd"/>
+      <w:r>
+        <w:t xml:space="preserve"> pode ser acedido na porta 5601 do </w:t>
+      </w:r>
+      <w:proofErr w:type="spellStart"/>
+      <w:r>
+        <w:t>localhost</w:t>
+      </w:r>
+      <w:proofErr w:type="spellEnd"/>
+      <w:r>
+        <w:t xml:space="preserve"> e é responsável por apresentar os dados recolhidos.</w:t>
+      </w:r>
+    </w:p>
+    <w:p>
+      <w:r>
+        <w:t xml:space="preserve">As funções responsáveis pelo </w:t>
+      </w:r>
+      <w:proofErr w:type="spellStart"/>
+      <w:r>
+        <w:t>Kibana</w:t>
+      </w:r>
+      <w:proofErr w:type="spellEnd"/>
+      <w:r>
+        <w:t xml:space="preserve"> estão presentes no servidor porque são muito dependentes deste projeto e da forma como a base de dados está </w:t>
+      </w:r>
+      <w:proofErr w:type="gramStart"/>
+      <w:r>
+        <w:t>guardada.~</w:t>
+      </w:r>
+      <w:proofErr w:type="gramEnd"/>
+    </w:p>
+    <w:p>
+      <w:pPr>
+        <w:rPr>
+          <w:rStyle w:val="nfase"/>
+        </w:rPr>
+      </w:pPr>
+      <w:r>
+        <w:rPr>
+          <w:rStyle w:val="nfase"/>
+        </w:rPr>
+        <w:lastRenderedPageBreak/>
+        <w:drawing>
+          <wp:inline distT="0" distB="0" distL="0" distR="0" wp14:anchorId="1F4485D4" wp14:editId="785B4897">
+            <wp:extent cx="5759450" cy="3095625"/>
+            <wp:effectExtent l="0" t="0" r="0" b="9525"/>
+            <wp:docPr id="2" name="Imagem 2"/>
+            <wp:cNvGraphicFramePr>
+              <a:graphicFrameLocks xmlns:a="http://schemas.openxmlformats.org/drawingml/2006/main" noChangeAspect="1"/>
+            </wp:cNvGraphicFramePr>
+            <a:graphic xmlns:a="http://schemas.openxmlformats.org/drawingml/2006/main">
+              <a:graphicData uri="http://schemas.openxmlformats.org/drawingml/2006/picture">
+                <pic:pic xmlns:pic="http://schemas.openxmlformats.org/drawingml/2006/picture">
+                  <pic:nvPicPr>
+                    <pic:cNvPr id="1" name=""/>
+                    <pic:cNvPicPr/>
+                  </pic:nvPicPr>
+                  <pic:blipFill>
+                    <a:blip r:embed="rId11"/>
+                    <a:stretch>
+                      <a:fillRect/>
+                    </a:stretch>
+                  </pic:blipFill>
+                  <pic:spPr>
+                    <a:xfrm>
+                      <a:off x="0" y="0"/>
+                      <a:ext cx="5759450" cy="3095625"/>
+                    </a:xfrm>
+                    <a:prstGeom prst="rect">
+                      <a:avLst/>
+                    </a:prstGeom>
+                  </pic:spPr>
+                </pic:pic>
+              </a:graphicData>
+            </a:graphic>
+          </wp:inline>
+        </w:drawing>
       </w:r>
     </w:p>
     <w:p>
@@ -644,7 +1250,7 @@
           <w:color w:val="808080" w:themeColor="background1" w:themeShade="80"/>
         </w:rPr>
       </w:pPr>
-      <w:bookmarkStart w:id="2" w:name="_Toc61648818"/>
+      <w:bookmarkStart w:id="2" w:name="_Toc61776189"/>
       <w:r>
         <w:rPr>
           <w:rStyle w:val="nfase"/>
@@ -660,44 +1266,80 @@
           <w:iCs w:val="0"/>
           <w:color w:val="808080" w:themeColor="background1" w:themeShade="80"/>
         </w:rPr>
-        <w:t xml:space="preserve"> e escolhas</w:t>
+        <w:t xml:space="preserve"> e </w:t>
+      </w:r>
+      <w:r>
+        <w:rPr>
+          <w:rStyle w:val="nfase"/>
+          <w:iCs w:val="0"/>
+          <w:color w:val="808080" w:themeColor="background1" w:themeShade="80"/>
+        </w:rPr>
+        <w:t>E</w:t>
+      </w:r>
+      <w:r>
+        <w:rPr>
+          <w:rStyle w:val="nfase"/>
+          <w:iCs w:val="0"/>
+          <w:color w:val="808080" w:themeColor="background1" w:themeShade="80"/>
+        </w:rPr>
+        <w:t>scolhas</w:t>
       </w:r>
       <w:bookmarkEnd w:id="2"/>
     </w:p>
     <w:p>
-      <w:r>
-        <w:t xml:space="preserve">Pus aquela </w:t>
-      </w:r>
-      <w:proofErr w:type="spellStart"/>
-      <w:r>
-        <w:t>bd</w:t>
-      </w:r>
-      <w:proofErr w:type="spellEnd"/>
-      <w:r>
-        <w:t xml:space="preserve"> por tal, guardei assim por tal</w:t>
-      </w:r>
-      <w:r>
-        <w:t xml:space="preserve"> </w:t>
-      </w:r>
-    </w:p>
-    <w:p>
-      <w:r>
-        <w:br w:type="page"/>
-      </w:r>
-    </w:p>
-    <w:p>
-      <w:pPr>
-        <w:pStyle w:val="Ttulo1"/>
-      </w:pPr>
-      <w:bookmarkStart w:id="3" w:name="_Toc61648819"/>
-      <w:r>
-        <w:lastRenderedPageBreak/>
-        <w:t>Referências</w:t>
+      <w:pPr>
+        <w:pStyle w:val="Ttulo2"/>
+      </w:pPr>
+      <w:bookmarkStart w:id="3" w:name="_Toc61776190"/>
+      <w:r>
+        <w:t>Módulos</w:t>
       </w:r>
       <w:bookmarkEnd w:id="3"/>
     </w:p>
     <w:p>
       <w:r>
+        <w:t>Foram usados módulos no lado do cliente para um melhor isolamento e reutilização do código. Dessa forma, foram criados 6 módulos</w:t>
+      </w:r>
+      <w:r>
+        <w:t xml:space="preserve"> que recolhem dados da máquina</w:t>
+      </w:r>
+    </w:p>
+    <w:p>
+      <w:pPr>
+        <w:pStyle w:val="Ttulo2"/>
+      </w:pPr>
+      <w:bookmarkStart w:id="4" w:name="_Toc61776192"/>
+      <w:proofErr w:type="spellStart"/>
+      <w:r>
+        <w:t>TinyDB</w:t>
+      </w:r>
+      <w:bookmarkEnd w:id="4"/>
+      <w:proofErr w:type="spellEnd"/>
+    </w:p>
+    <w:p>
+      <w:r>
+        <w:t>Foi escolhida pela sua simplicidade de implementação e utilização.</w:t>
+      </w:r>
+    </w:p>
+    <w:p/>
+    <w:p>
+      <w:r>
+        <w:br w:type="page"/>
+      </w:r>
+    </w:p>
+    <w:p>
+      <w:pPr>
+        <w:pStyle w:val="Ttulo1"/>
+      </w:pPr>
+      <w:bookmarkStart w:id="5" w:name="_Toc61776194"/>
+      <w:r>
+        <w:lastRenderedPageBreak/>
+        <w:t>Referências</w:t>
+      </w:r>
+      <w:bookmarkEnd w:id="5"/>
+    </w:p>
+    <w:p>
+      <w:r>
         <w:t xml:space="preserve">x.com, visitado a … para consultar informação </w:t>
       </w:r>
       <w:proofErr w:type="gramStart"/>
@@ -707,9 +1349,9 @@
       <w:proofErr w:type="gramEnd"/>
     </w:p>
     <w:sectPr>
-      <w:headerReference w:type="default" r:id="rId11"/>
-      <w:footerReference w:type="default" r:id="rId12"/>
-      <w:headerReference w:type="first" r:id="rId13"/>
+      <w:headerReference w:type="default" r:id="rId12"/>
+      <w:footerReference w:type="default" r:id="rId13"/>
+      <w:headerReference w:type="first" r:id="rId14"/>
       <w:pgSz w:w="11906" w:h="16838" w:code="9"/>
       <w:pgMar w:top="1418" w:right="1418" w:bottom="851" w:left="1418" w:header="709" w:footer="340" w:gutter="0"/>
       <w:cols w:space="708"/>
@@ -2775,7 +3417,7 @@
     <w:uiPriority w:val="9"/>
     <w:unhideWhenUsed/>
     <w:qFormat/>
-    <w:rsid w:val="00B30030"/>
+    <w:rsid w:val="000A2C4E"/>
     <w:pPr>
       <w:keepNext/>
       <w:spacing w:before="240" w:after="120"/>
@@ -2785,7 +3427,7 @@
       <w:rFonts w:asciiTheme="majorHAnsi" w:hAnsiTheme="majorHAnsi"/>
       <w:bCs/>
       <w:color w:val="4472C4" w:themeColor="accent1"/>
-      <w:sz w:val="36"/>
+      <w:sz w:val="32"/>
       <w:szCs w:val="56"/>
     </w:rPr>
   </w:style>
@@ -2984,12 +3626,12 @@
     <w:basedOn w:val="Tipodeletrapredefinidodopargrafo"/>
     <w:link w:val="Ttulo2"/>
     <w:uiPriority w:val="9"/>
-    <w:rsid w:val="00B30030"/>
+    <w:rsid w:val="000A2C4E"/>
     <w:rPr>
       <w:rFonts w:asciiTheme="majorHAnsi" w:hAnsiTheme="majorHAnsi"/>
       <w:bCs/>
       <w:color w:val="4472C4" w:themeColor="accent1"/>
-      <w:sz w:val="36"/>
+      <w:sz w:val="32"/>
       <w:szCs w:val="56"/>
     </w:rPr>
   </w:style>
@@ -3251,35 +3893,6 @@
   <w:docParts>
     <w:docPart>
       <w:docPartPr>
-        <w:name w:val="30195A69D59D425BA7A1B5E5BDD48855"/>
-        <w:category>
-          <w:name w:val="Geral"/>
-          <w:gallery w:val="placeholder"/>
-        </w:category>
-        <w:types>
-          <w:type w:val="bbPlcHdr"/>
-        </w:types>
-        <w:behaviors>
-          <w:behavior w:val="content"/>
-        </w:behaviors>
-        <w:guid w:val="{E566E491-44DB-4407-81AA-666020D70C9F}"/>
-      </w:docPartPr>
-      <w:docPartBody>
-        <w:p>
-          <w:pPr>
-            <w:pStyle w:val="30195A69D59D425BA7A1B5E5BDD48855"/>
-          </w:pPr>
-          <w:r>
-            <w:rPr>
-              <w:lang w:bidi="pt-PT"/>
-            </w:rPr>
-            <w:t>Estudante:</w:t>
-          </w:r>
-        </w:p>
-      </w:docPartBody>
-    </w:docPart>
-    <w:docPart>
-      <w:docPartPr>
         <w:name w:val="DB64713A64E145EF817283EEEC5131E7"/>
         <w:category>
           <w:name w:val="Geral"/>
@@ -3334,6 +3947,8 @@
             <w:t>Nome da disciplina</w:t>
           </w:r>
         </w:p>
+        <w:bookmarkStart w:id="0" w:name="_Hlk51748099"/>
+        <w:bookmarkEnd w:id="0"/>
       </w:docPartBody>
     </w:docPart>
     <w:docPart>
@@ -3356,19 +3971,11 @@
           <w:pPr>
             <w:pStyle w:val="EFF5A9DAD62F4580ACEDE5BFCF9515B9"/>
           </w:pPr>
-          <w:bookmarkStart w:id="0" w:name="_Hlk51748099"/>
-          <w:bookmarkEnd w:id="0"/>
           <w:r>
             <w:rPr>
               <w:lang w:bidi="pt-PT"/>
             </w:rPr>
-            <w:t>Neque porro quisquam est, qui dolorem ipsum quia dolor sit amet, consectetur, adipisci velit, sed quia non numquam eius modi tempora incidunt ut labore et dolore magnam aliquam quaerat voluptatem. Ut enim ad minima veniam, quis nostrum exer</w:t>
-          </w:r>
-          <w:r>
-            <w:rPr>
-              <w:lang w:bidi="pt-PT"/>
-            </w:rPr>
-            <w:t>citationem ullam corporis suscipit laboriosam, nisi ut aliquid ex ea commodi consequatur?</w:t>
+            <w:t>Neque porro quisquam est, qui dolorem ipsum quia dolor sit amet, consectetur, adipisci velit, sed quia non numquam eius modi tempora incidunt ut labore et dolore magnam aliquam quaerat voluptatem. Ut enim ad minima veniam, quis nostrum exercitationem ullam corporis suscipit laboriosam, nisi ut aliquid ex ea commodi consequatur?</w:t>
           </w:r>
         </w:p>
       </w:docPartBody>
@@ -3609,6 +4216,9 @@
   </w:compat>
   <w:rsids>
     <w:rsidRoot w:val="00B96A20"/>
+    <w:rsid w:val="00047DD9"/>
+    <w:rsid w:val="0063573A"/>
+    <w:rsid w:val="007B4DBA"/>
     <w:rsid w:val="00B96A20"/>
     <w:rsid w:val="00F26519"/>
   </w:rsids>
@@ -4092,83 +4702,11 @@
       <w:color w:val="4472C4" w:themeColor="accent1"/>
     </w:rPr>
   </w:style>
-  <w:style w:type="paragraph" w:customStyle="1" w:styleId="57DC9AF59DE74F1899F9426B9163480C">
-    <w:name w:val="57DC9AF59DE74F1899F9426B9163480C"/>
-  </w:style>
-  <w:style w:type="paragraph" w:customStyle="1" w:styleId="AE7FD8A770C94B1A81FB85BA021DFC94">
-    <w:name w:val="AE7FD8A770C94B1A81FB85BA021DFC94"/>
-  </w:style>
-  <w:style w:type="paragraph" w:customStyle="1" w:styleId="FF7193347C13491DB92EF94542FF5C1A">
-    <w:name w:val="FF7193347C13491DB92EF94542FF5C1A"/>
-  </w:style>
-  <w:style w:type="paragraph" w:customStyle="1" w:styleId="30195A69D59D425BA7A1B5E5BDD48855">
-    <w:name w:val="30195A69D59D425BA7A1B5E5BDD48855"/>
-  </w:style>
-  <w:style w:type="paragraph" w:customStyle="1" w:styleId="A5431A53822044DE9086B4F5A4F05100">
-    <w:name w:val="A5431A53822044DE9086B4F5A4F05100"/>
-  </w:style>
-  <w:style w:type="paragraph" w:customStyle="1" w:styleId="8A00A3292F1D40C9966220F2F6EB8FAB">
-    <w:name w:val="8A00A3292F1D40C9966220F2F6EB8FAB"/>
-  </w:style>
-  <w:style w:type="paragraph" w:customStyle="1" w:styleId="9B74A7274DE64E2E9CA1611A684099C1">
-    <w:name w:val="9B74A7274DE64E2E9CA1611A684099C1"/>
-  </w:style>
   <w:style w:type="paragraph" w:customStyle="1" w:styleId="DB64713A64E145EF817283EEEC5131E7">
     <w:name w:val="DB64713A64E145EF817283EEEC5131E7"/>
   </w:style>
   <w:style w:type="paragraph" w:customStyle="1" w:styleId="036FA3F8E775468C877FA9141ABA129D">
     <w:name w:val="036FA3F8E775468C877FA9141ABA129D"/>
-  </w:style>
-  <w:style w:type="paragraph" w:customStyle="1" w:styleId="1B26553A04724574B846DFB76E29D3C3">
-    <w:name w:val="1B26553A04724574B846DFB76E29D3C3"/>
-  </w:style>
-  <w:style w:type="paragraph" w:customStyle="1" w:styleId="0FCFC42D8CBE442BA322B6AE7171DF2B">
-    <w:name w:val="0FCFC42D8CBE442BA322B6AE7171DF2B"/>
-  </w:style>
-  <w:style w:type="paragraph" w:customStyle="1" w:styleId="9B153ABC4DE64AB1BD437C8476CAFFEE">
-    <w:name w:val="9B153ABC4DE64AB1BD437C8476CAFFEE"/>
-  </w:style>
-  <w:style w:type="paragraph" w:customStyle="1" w:styleId="31569A5F236E4E3D83B5AFAF261D6595">
-    <w:name w:val="31569A5F236E4E3D83B5AFAF261D6595"/>
-  </w:style>
-  <w:style w:type="paragraph" w:customStyle="1" w:styleId="6BB10CD103984B54B441B8AC03A413D0">
-    <w:name w:val="6BB10CD103984B54B441B8AC03A413D0"/>
-  </w:style>
-  <w:style w:type="paragraph" w:customStyle="1" w:styleId="61914D3D63B049429D5214C374CF3991">
-    <w:name w:val="61914D3D63B049429D5214C374CF3991"/>
-  </w:style>
-  <w:style w:type="paragraph" w:customStyle="1" w:styleId="FC7B42945188436BA11BE9970EE5FB92">
-    <w:name w:val="FC7B42945188436BA11BE9970EE5FB92"/>
-  </w:style>
-  <w:style w:type="paragraph" w:customStyle="1" w:styleId="97BEAAB02BA54BF49D394EA7D1768998">
-    <w:name w:val="97BEAAB02BA54BF49D394EA7D1768998"/>
-  </w:style>
-  <w:style w:type="paragraph" w:customStyle="1" w:styleId="623296FB41C242EF95AAEA72EA155835">
-    <w:name w:val="623296FB41C242EF95AAEA72EA155835"/>
-  </w:style>
-  <w:style w:type="paragraph" w:customStyle="1" w:styleId="5E54DE8885CE48A886435FA85992490A">
-    <w:name w:val="5E54DE8885CE48A886435FA85992490A"/>
-  </w:style>
-  <w:style w:type="paragraph" w:customStyle="1" w:styleId="60ECC695C60A4DE4AF8B1C674130AE2F">
-    <w:name w:val="60ECC695C60A4DE4AF8B1C674130AE2F"/>
-  </w:style>
-  <w:style w:type="paragraph" w:customStyle="1" w:styleId="D8F02D4A94DF4A33BCC912379DE84AFB">
-    <w:name w:val="D8F02D4A94DF4A33BCC912379DE84AFB"/>
-  </w:style>
-  <w:style w:type="paragraph" w:customStyle="1" w:styleId="5FB5E61956584656B5F64945758AB3DD">
-    <w:name w:val="5FB5E61956584656B5F64945758AB3DD"/>
-  </w:style>
-  <w:style w:type="paragraph" w:customStyle="1" w:styleId="472481650BED460F85BC2D9F715F8A53">
-    <w:name w:val="472481650BED460F85BC2D9F715F8A53"/>
-  </w:style>
-  <w:style w:type="paragraph" w:customStyle="1" w:styleId="F1BEE1F82A0C40A7858E687E57238D84">
-    <w:name w:val="F1BEE1F82A0C40A7858E687E57238D84"/>
-  </w:style>
-  <w:style w:type="paragraph" w:customStyle="1" w:styleId="BD34ABC0E1D54BC39DC50749ADA74C84">
-    <w:name w:val="BD34ABC0E1D54BC39DC50749ADA74C84"/>
-  </w:style>
-  <w:style w:type="paragraph" w:customStyle="1" w:styleId="3194ACA6F6EA4322A8F470B7C02CBEE1">
-    <w:name w:val="3194ACA6F6EA4322A8F470B7C02CBEE1"/>
   </w:style>
   <w:style w:type="paragraph" w:styleId="Listacommarcas">
     <w:name w:val="List Bullet"/>
@@ -4224,44 +4762,8 @@
       <w:lang w:eastAsia="en-US"/>
     </w:rPr>
   </w:style>
-  <w:style w:type="paragraph" w:customStyle="1" w:styleId="53D380F346964AD5AE6C9BE37981495D">
-    <w:name w:val="53D380F346964AD5AE6C9BE37981495D"/>
-  </w:style>
-  <w:style w:type="paragraph" w:customStyle="1" w:styleId="7DBB4543DC364C05A2547BB306DD03EC">
-    <w:name w:val="7DBB4543DC364C05A2547BB306DD03EC"/>
-  </w:style>
-  <w:style w:type="paragraph" w:customStyle="1" w:styleId="D9181992784941D29FF35B1AC4395103">
-    <w:name w:val="D9181992784941D29FF35B1AC4395103"/>
-  </w:style>
-  <w:style w:type="paragraph" w:customStyle="1" w:styleId="1597D7BE59854D0196189E179D88B87E">
-    <w:name w:val="1597D7BE59854D0196189E179D88B87E"/>
-  </w:style>
-  <w:style w:type="paragraph" w:customStyle="1" w:styleId="6B0B2FD0B47249E8847165106B4B49A5">
-    <w:name w:val="6B0B2FD0B47249E8847165106B4B49A5"/>
-  </w:style>
-  <w:style w:type="paragraph" w:customStyle="1" w:styleId="6C9BC9FAEBC647F7BC1D624450A4764D">
-    <w:name w:val="6C9BC9FAEBC647F7BC1D624450A4764D"/>
-  </w:style>
-  <w:style w:type="paragraph" w:customStyle="1" w:styleId="05E5B05D14014616A015C1A40E07D8F7">
-    <w:name w:val="05E5B05D14014616A015C1A40E07D8F7"/>
-  </w:style>
-  <w:style w:type="paragraph" w:customStyle="1" w:styleId="13653A15812041259E6DA3BF4FE1B855">
-    <w:name w:val="13653A15812041259E6DA3BF4FE1B855"/>
-  </w:style>
   <w:style w:type="paragraph" w:customStyle="1" w:styleId="EFF5A9DAD62F4580ACEDE5BFCF9515B9">
     <w:name w:val="EFF5A9DAD62F4580ACEDE5BFCF9515B9"/>
-  </w:style>
-  <w:style w:type="paragraph" w:customStyle="1" w:styleId="3895B46E389E4F388FE729FDB879CA4F">
-    <w:name w:val="3895B46E389E4F388FE729FDB879CA4F"/>
-  </w:style>
-  <w:style w:type="paragraph" w:customStyle="1" w:styleId="4EC71BEDB48D48F78B16BA9C008813A8">
-    <w:name w:val="4EC71BEDB48D48F78B16BA9C008813A8"/>
-  </w:style>
-  <w:style w:type="paragraph" w:customStyle="1" w:styleId="59A349ADB59D464B84680DC8E8841858">
-    <w:name w:val="59A349ADB59D464B84680DC8E8841858"/>
-  </w:style>
-  <w:style w:type="paragraph" w:customStyle="1" w:styleId="539294B36B8C441AA0DED37389285CCB">
-    <w:name w:val="539294B36B8C441AA0DED37389285CCB"/>
   </w:style>
   <w:style w:type="character" w:customStyle="1" w:styleId="Ttulo2Carter">
     <w:name w:val="Título 2 Caráter"/>
@@ -4276,38 +4778,6 @@
       <w:szCs w:val="56"/>
       <w:lang w:eastAsia="en-US"/>
     </w:rPr>
-  </w:style>
-  <w:style w:type="paragraph" w:customStyle="1" w:styleId="3B8B9E1C6B384DFC884BE6C4CA8BBA26">
-    <w:name w:val="3B8B9E1C6B384DFC884BE6C4CA8BBA26"/>
-  </w:style>
-  <w:style w:type="paragraph" w:customStyle="1" w:styleId="25853FCDAFAC4B3FB9823ED4293A9CDC">
-    <w:name w:val="25853FCDAFAC4B3FB9823ED4293A9CDC"/>
-  </w:style>
-  <w:style w:type="paragraph" w:customStyle="1" w:styleId="2AF58D520EC34895AB491E1DEEFBA31F">
-    <w:name w:val="2AF58D520EC34895AB491E1DEEFBA31F"/>
-  </w:style>
-  <w:style w:type="paragraph" w:customStyle="1" w:styleId="619191E3BB154FB989005FF79BC4630C">
-    <w:name w:val="619191E3BB154FB989005FF79BC4630C"/>
-  </w:style>
-  <w:style w:type="paragraph" w:customStyle="1" w:styleId="501D18EB452F431F9E1FDE8A4F238C86">
-    <w:name w:val="501D18EB452F431F9E1FDE8A4F238C86"/>
-  </w:style>
-  <w:style w:type="paragraph" w:customStyle="1" w:styleId="F2F45A303D1840E68AE4161EF4CDC988">
-    <w:name w:val="F2F45A303D1840E68AE4161EF4CDC988"/>
-  </w:style>
-  <w:style w:type="paragraph" w:customStyle="1" w:styleId="9EED6A6AF91242FCB3E3F1BE47DB9192">
-    <w:name w:val="9EED6A6AF91242FCB3E3F1BE47DB9192"/>
-  </w:style>
-  <w:style w:type="paragraph" w:customStyle="1" w:styleId="C3CE576CEB98471E998D4A6397C6AFE8">
-    <w:name w:val="C3CE576CEB98471E998D4A6397C6AFE8"/>
-  </w:style>
-  <w:style w:type="paragraph" w:customStyle="1" w:styleId="F1D75D3CBD074368B8B8AF28CE8C527C">
-    <w:name w:val="F1D75D3CBD074368B8B8AF28CE8C527C"/>
-    <w:rsid w:val="00B96A20"/>
-  </w:style>
-  <w:style w:type="paragraph" w:customStyle="1" w:styleId="68C04DF6B8C2487A8AC8E64E8BE4D6CE">
-    <w:name w:val="68C04DF6B8C2487A8AC8E64E8BE4D6CE"/>
-    <w:rsid w:val="00B96A20"/>
   </w:style>
 </w:styles>
 </file>
@@ -4521,6 +4991,19 @@
 </file>
 
 <file path=customXml/item1.xml><?xml version="1.0" encoding="utf-8"?>
+<?mso-contentType ?>
+<FormTemplates xmlns="http://schemas.microsoft.com/sharepoint/v3/contenttype/forms">
+  <Display>DocumentLibraryForm</Display>
+  <Edit>DocumentLibraryForm</Edit>
+  <New>DocumentLibraryForm</New>
+</FormTemplates>
+</file>
+
+<file path=customXml/item2.xml><?xml version="1.0" encoding="utf-8"?>
+<b:Sources xmlns:b="http://schemas.openxmlformats.org/officeDocument/2006/bibliography" xmlns="http://schemas.openxmlformats.org/officeDocument/2006/bibliography" SelectedStyle="\APASixthEditionOfficeOnline.xsl" StyleName="APA" Version="6"/>
+</file>
+
+<file path=customXml/item3.xml><?xml version="1.0" encoding="utf-8"?>
 <p:properties xmlns:p="http://schemas.microsoft.com/office/2006/metadata/properties" xmlns:xsi="http://www.w3.org/2001/XMLSchema-instance" xmlns:pc="http://schemas.microsoft.com/office/infopath/2007/PartnerControls">
   <documentManagement>
     <Status xmlns="71af3243-3dd4-4a8d-8c0d-dd76da1f02a5">Not started</Status>
@@ -4529,7 +5012,7 @@
 </p:properties>
 </file>
 
-<file path=customXml/item2.xml><?xml version="1.0" encoding="utf-8"?>
+<file path=customXml/item4.xml><?xml version="1.0" encoding="utf-8"?>
 <ct:contentTypeSchema xmlns:ct="http://schemas.microsoft.com/office/2006/metadata/contentType" xmlns:ma="http://schemas.microsoft.com/office/2006/metadata/properties/metaAttributes" ct:_="" ma:_="" ma:contentTypeName="Document" ma:contentTypeID="0x01010079F111ED35F8CC479449609E8A0923A6" ma:contentTypeVersion="12" ma:contentTypeDescription="Create a new document." ma:contentTypeScope="" ma:versionID="fa6e671f1cd7e4d96ff9652be322dd5e">
   <xsd:schema xmlns:xsd="http://www.w3.org/2001/XMLSchema" xmlns:xs="http://www.w3.org/2001/XMLSchema" xmlns:p="http://schemas.microsoft.com/office/2006/metadata/properties" xmlns:ns2="71af3243-3dd4-4a8d-8c0d-dd76da1f02a5" xmlns:ns3="16c05727-aa75-4e4a-9b5f-8a80a1165891" targetNamespace="http://schemas.microsoft.com/office/2006/metadata/properties" ma:root="true" ma:fieldsID="4e2496f70b101db0b8013f30a071bbf7" ns2:_="" ns3:_="">
     <xsd:import namespace="71af3243-3dd4-4a8d-8c0d-dd76da1f02a5"/>
@@ -4750,20 +5233,23 @@
 </ct:contentTypeSchema>
 </file>
 
-<file path=customXml/item3.xml><?xml version="1.0" encoding="utf-8"?>
-<?mso-contentType ?>
-<FormTemplates xmlns="http://schemas.microsoft.com/sharepoint/v3/contenttype/forms">
-  <Display>DocumentLibraryForm</Display>
-  <Edit>DocumentLibraryForm</Edit>
-  <New>DocumentLibraryForm</New>
-</FormTemplates>
+<file path=customXml/itemProps1.xml><?xml version="1.0" encoding="utf-8"?>
+<ds:datastoreItem xmlns:ds="http://schemas.openxmlformats.org/officeDocument/2006/customXml" ds:itemID="{BFF75F1C-B41B-488A-9267-68864D3C15A5}">
+  <ds:schemaRefs>
+    <ds:schemaRef ds:uri="http://schemas.microsoft.com/sharepoint/v3/contenttype/forms"/>
+  </ds:schemaRefs>
+</ds:datastoreItem>
 </file>
 
-<file path=customXml/item4.xml><?xml version="1.0" encoding="utf-8"?>
-<b:Sources xmlns:b="http://schemas.openxmlformats.org/officeDocument/2006/bibliography" xmlns="http://schemas.openxmlformats.org/officeDocument/2006/bibliography" SelectedStyle="\APASixthEditionOfficeOnline.xsl" StyleName="APA" Version="6"/>
+<file path=customXml/itemProps2.xml><?xml version="1.0" encoding="utf-8"?>
+<ds:datastoreItem xmlns:ds="http://schemas.openxmlformats.org/officeDocument/2006/customXml" ds:itemID="{E3534C09-C8A8-444D-8EAA-E3165240560A}">
+  <ds:schemaRefs>
+    <ds:schemaRef ds:uri="http://schemas.openxmlformats.org/officeDocument/2006/bibliography"/>
+  </ds:schemaRefs>
+</ds:datastoreItem>
 </file>
 
-<file path=customXml/itemProps1.xml><?xml version="1.0" encoding="utf-8"?>
+<file path=customXml/itemProps3.xml><?xml version="1.0" encoding="utf-8"?>
 <ds:datastoreItem xmlns:ds="http://schemas.openxmlformats.org/officeDocument/2006/customXml" ds:itemID="{3B837835-72CB-4299-965D-EC30EB543F7B}">
   <ds:schemaRefs>
     <ds:schemaRef ds:uri="http://schemas.microsoft.com/office/2006/metadata/properties"/>
@@ -4773,7 +5259,7 @@
 </ds:datastoreItem>
 </file>
 
-<file path=customXml/itemProps2.xml><?xml version="1.0" encoding="utf-8"?>
+<file path=customXml/itemProps4.xml><?xml version="1.0" encoding="utf-8"?>
 <ds:datastoreItem xmlns:ds="http://schemas.openxmlformats.org/officeDocument/2006/customXml" ds:itemID="{E661F654-B318-449E-80A5-A95570B90262}">
   <ds:schemaRefs>
     <ds:schemaRef ds:uri="http://schemas.microsoft.com/office/2006/metadata/contentType"/>
@@ -4790,20 +5276,4 @@
     <ds:schemaRef ds:uri="http://schemas.microsoft.com/internal/obd"/>
   </ds:schemaRefs>
 </ds:datastoreItem>
-</file>
-
-<file path=customXml/itemProps3.xml><?xml version="1.0" encoding="utf-8"?>
-<ds:datastoreItem xmlns:ds="http://schemas.openxmlformats.org/officeDocument/2006/customXml" ds:itemID="{BFF75F1C-B41B-488A-9267-68864D3C15A5}">
-  <ds:schemaRefs>
-    <ds:schemaRef ds:uri="http://schemas.microsoft.com/sharepoint/v3/contenttype/forms"/>
-  </ds:schemaRefs>
-</ds:datastoreItem>
-</file>
-
-<file path=customXml/itemProps4.xml><?xml version="1.0" encoding="utf-8"?>
-<ds:datastoreItem xmlns:ds="http://schemas.openxmlformats.org/officeDocument/2006/customXml" ds:itemID="{E3534C09-C8A8-444D-8EAA-E3165240560A}">
-  <ds:schemaRefs>
-    <ds:schemaRef ds:uri="http://schemas.openxmlformats.org/officeDocument/2006/bibliography"/>
-  </ds:schemaRefs>
-</ds:datastoreItem>
 </file>
</xml_diff>